<commit_message>
add changes to pca
</commit_message>
<xml_diff>
--- a/report/Fire Detection Using Inception V3.docx
+++ b/report/Fire Detection Using Inception V3.docx
@@ -1253,16 +1253,14 @@
         </w:rPr>
         <w:t xml:space="preserve">dapted model applied </w:t>
       </w:r>
-      <w:proofErr w:type="gramStart"/>
-      <w:r>
-        <w:rPr>
-          <w:rFonts w:ascii="Times New Roman" w:hAnsi="Times New Roman" w:cs="Times New Roman"/>
-          <w:sz w:val="24"/>
-          <w:szCs w:val="24"/>
-        </w:rPr>
-        <w:t>in order to</w:t>
-      </w:r>
-      <w:proofErr w:type="gramEnd"/>
+      <w:r>
+        <w:rPr>
+          <w:rFonts w:ascii="Times New Roman" w:hAnsi="Times New Roman" w:cs="Times New Roman"/>
+          <w:sz w:val="24"/>
+          <w:szCs w:val="24"/>
+        </w:rPr>
+        <w:t>to</w:t>
+      </w:r>
       <w:r>
         <w:rPr>
           <w:rFonts w:ascii="Times New Roman" w:hAnsi="Times New Roman" w:cs="Times New Roman"/>
@@ -4319,7 +4317,6 @@
                                 <w:szCs w:val="16"/>
                               </w:rPr>
                             </w:pPr>
-                            <w:proofErr w:type="gramStart"/>
                             <w:r>
                               <w:rPr>
                                 <w:b/>
@@ -4345,17 +4342,7 @@
                                 <w:sz w:val="16"/>
                                 <w:szCs w:val="16"/>
                               </w:rPr>
-                              <w:t>connected</w:t>
-                            </w:r>
-                            <w:proofErr w:type="gramEnd"/>
-                            <w:r>
-                              <w:rPr>
-                                <w:b/>
-                                <w:bCs/>
-                                <w:sz w:val="16"/>
-                                <w:szCs w:val="16"/>
-                              </w:rPr>
-                              <w:t xml:space="preserve"> layer</w:t>
+                              <w:t>connected layer</w:t>
                             </w:r>
                           </w:p>
                         </w:txbxContent>
@@ -4390,7 +4377,6 @@
                           <w:szCs w:val="16"/>
                         </w:rPr>
                       </w:pPr>
-                      <w:proofErr w:type="gramStart"/>
                       <w:r>
                         <w:rPr>
                           <w:b/>
@@ -4416,17 +4402,7 @@
                           <w:sz w:val="16"/>
                           <w:szCs w:val="16"/>
                         </w:rPr>
-                        <w:t>connected</w:t>
-                      </w:r>
-                      <w:proofErr w:type="gramEnd"/>
-                      <w:r>
-                        <w:rPr>
-                          <w:b/>
-                          <w:bCs/>
-                          <w:sz w:val="16"/>
-                          <w:szCs w:val="16"/>
-                        </w:rPr>
-                        <w:t xml:space="preserve"> layer</w:t>
+                        <w:t>connected layer</w:t>
                       </w:r>
                     </w:p>
                   </w:txbxContent>
@@ -7015,15 +6991,7 @@
               <w:sz w:val="28"/>
               <w:szCs w:val="28"/>
             </w:rPr>
-            <m:t xml:space="preserve">, </m:t>
-          </m:r>
-          <m:r>
-            <w:rPr>
-              <w:rFonts w:ascii="Cambria Math" w:eastAsiaTheme="minorEastAsia" w:hAnsi="Cambria Math" w:cs="Times New Roman"/>
-              <w:sz w:val="28"/>
-              <w:szCs w:val="28"/>
-            </w:rPr>
-            <m:t>K&lt;D</m:t>
+            <m:t>, K&lt;D</m:t>
           </m:r>
         </m:oMath>
       </m:oMathPara>
@@ -7089,6 +7057,7 @@
       <w:r>
         <w:rPr>
           <w:rFonts w:ascii="Times New Roman" w:hAnsi="Times New Roman" w:cs="Times New Roman"/>
+          <w:noProof/>
           <w:sz w:val="24"/>
           <w:szCs w:val="24"/>
         </w:rPr>
@@ -8669,33 +8638,7 @@
           <w:sz w:val="24"/>
           <w:szCs w:val="24"/>
         </w:rPr>
-        <w:t xml:space="preserve">Calculate the eigenvalues and eigenvectors with norm equal to 1 of </w:t>
-      </w:r>
-      <w:r>
-        <w:rPr>
-          <w:rFonts w:ascii="Times New Roman" w:hAnsi="Times New Roman" w:cs="Times New Roman"/>
-          <w:sz w:val="24"/>
-          <w:szCs w:val="24"/>
-        </w:rPr>
-        <w:t xml:space="preserve">this </w:t>
-      </w:r>
-      <w:proofErr w:type="gramStart"/>
-      <w:r>
-        <w:rPr>
-          <w:rFonts w:ascii="Times New Roman" w:hAnsi="Times New Roman" w:cs="Times New Roman"/>
-          <w:sz w:val="24"/>
-          <w:szCs w:val="24"/>
-        </w:rPr>
-        <w:t>matrix</w:t>
-      </w:r>
-      <w:proofErr w:type="gramEnd"/>
-      <w:r>
-        <w:rPr>
-          <w:rFonts w:ascii="Times New Roman" w:hAnsi="Times New Roman" w:cs="Times New Roman"/>
-          <w:sz w:val="24"/>
-          <w:szCs w:val="24"/>
-        </w:rPr>
-        <w:t>, arrange them in descending order of eigenvalues.</w:t>
+        <w:t>Calculate the eigenvalues and eigenvectors with norm equal to 1 of this matrix, arrange them in descending order of eigenvalues.</w:t>
       </w:r>
     </w:p>
     <w:p>
@@ -9119,6 +9062,25 @@
       <w:pPr>
         <w:pStyle w:val="oancuaDanhsach"/>
         <w:ind w:left="-630"/>
+        <w:rPr>
+          <w:rFonts w:ascii="Times New Roman" w:eastAsiaTheme="minorEastAsia" w:hAnsi="Times New Roman" w:cs="Times New Roman"/>
+          <w:sz w:val="24"/>
+          <w:szCs w:val="24"/>
+        </w:rPr>
+      </w:pPr>
+      <w:r>
+        <w:rPr>
+          <w:rFonts w:ascii="Times New Roman" w:eastAsiaTheme="minorEastAsia" w:hAnsi="Times New Roman" w:cs="Times New Roman"/>
+          <w:sz w:val="24"/>
+          <w:szCs w:val="24"/>
+        </w:rPr>
+        <w:t>All the following PCA procedure can be done by Fig. 3</w:t>
+      </w:r>
+    </w:p>
+    <w:p>
+      <w:pPr>
+        <w:pStyle w:val="oancuaDanhsach"/>
+        <w:ind w:left="-630"/>
         <w:jc w:val="center"/>
         <w:rPr>
           <w:rFonts w:ascii="Times New Roman" w:hAnsi="Times New Roman" w:cs="Times New Roman"/>
@@ -9129,6 +9091,7 @@
       <w:r>
         <w:rPr>
           <w:rFonts w:ascii="Times New Roman" w:hAnsi="Times New Roman" w:cs="Times New Roman"/>
+          <w:noProof/>
           <w:sz w:val="24"/>
           <w:szCs w:val="24"/>
         </w:rPr>
@@ -9184,10 +9147,39 @@
       <w:r>
         <w:rPr>
           <w:rFonts w:ascii="Times New Roman" w:hAnsi="Times New Roman" w:cs="Times New Roman"/>
-          <w:sz w:val="24"/>
-          <w:szCs w:val="24"/>
-        </w:rPr>
-        <w:t>Fig 3: PCA Architecture Implementation</w:t>
+          <w:b/>
+          <w:bCs/>
+          <w:sz w:val="24"/>
+          <w:szCs w:val="24"/>
+        </w:rPr>
+        <w:t>Fig 3:</w:t>
+      </w:r>
+      <w:r>
+        <w:rPr>
+          <w:rFonts w:ascii="Times New Roman" w:hAnsi="Times New Roman" w:cs="Times New Roman"/>
+          <w:sz w:val="24"/>
+          <w:szCs w:val="24"/>
+        </w:rPr>
+        <w:t xml:space="preserve"> PCA Architecture Implementation</w:t>
+      </w:r>
+    </w:p>
+    <w:p>
+      <w:pPr>
+        <w:pStyle w:val="oancuaDanhsach"/>
+        <w:ind w:left="-630"/>
+        <w:rPr>
+          <w:rFonts w:ascii="Times New Roman" w:hAnsi="Times New Roman" w:cs="Times New Roman"/>
+          <w:sz w:val="24"/>
+          <w:szCs w:val="24"/>
+        </w:rPr>
+      </w:pPr>
+      <w:r>
+        <w:rPr>
+          <w:rFonts w:ascii="Times New Roman" w:hAnsi="Times New Roman" w:cs="Times New Roman"/>
+          <w:sz w:val="24"/>
+          <w:szCs w:val="24"/>
+        </w:rPr>
+        <w:t>For this study, the n_components=300 was used for PCA Architecture to fit all the data which reach a peak cum variance value to process all the images as shown as Fig 4.</w:t>
       </w:r>
     </w:p>
     <w:p>
@@ -9201,6 +9193,93 @@
           <w:szCs w:val="24"/>
         </w:rPr>
       </w:pPr>
+      <w:r>
+        <w:rPr>
+          <w:rFonts w:ascii="Times New Roman" w:hAnsi="Times New Roman" w:cs="Times New Roman"/>
+          <w:noProof/>
+          <w:sz w:val="24"/>
+          <w:szCs w:val="24"/>
+        </w:rPr>
+        <w:lastRenderedPageBreak/>
+        <w:drawing>
+          <wp:inline distT="0" distB="0" distL="0" distR="0" wp14:anchorId="5D41EDD2" wp14:editId="1C9505C9">
+            <wp:extent cx="4476902" cy="3357677"/>
+            <wp:effectExtent l="0" t="0" r="0" b="0"/>
+            <wp:docPr id="902340948" name="Hình ảnh 5"/>
+            <wp:cNvGraphicFramePr>
+              <a:graphicFrameLocks xmlns:a="http://schemas.openxmlformats.org/drawingml/2006/main" noChangeAspect="1"/>
+            </wp:cNvGraphicFramePr>
+            <a:graphic xmlns:a="http://schemas.openxmlformats.org/drawingml/2006/main">
+              <a:graphicData uri="http://schemas.openxmlformats.org/drawingml/2006/picture">
+                <pic:pic xmlns:pic="http://schemas.openxmlformats.org/drawingml/2006/picture">
+                  <pic:nvPicPr>
+                    <pic:cNvPr id="0" name="Picture 5"/>
+                    <pic:cNvPicPr>
+                      <a:picLocks noChangeAspect="1" noChangeArrowheads="1"/>
+                    </pic:cNvPicPr>
+                  </pic:nvPicPr>
+                  <pic:blipFill>
+                    <a:blip r:embed="rId13">
+                      <a:extLst>
+                        <a:ext uri="{28A0092B-C50C-407E-A947-70E740481C1C}">
+                          <a14:useLocalDpi xmlns:a14="http://schemas.microsoft.com/office/drawing/2010/main" val="0"/>
+                        </a:ext>
+                      </a:extLst>
+                    </a:blip>
+                    <a:srcRect/>
+                    <a:stretch>
+                      <a:fillRect/>
+                    </a:stretch>
+                  </pic:blipFill>
+                  <pic:spPr bwMode="auto">
+                    <a:xfrm>
+                      <a:off x="0" y="0"/>
+                      <a:ext cx="4476902" cy="3357677"/>
+                    </a:xfrm>
+                    <a:prstGeom prst="rect">
+                      <a:avLst/>
+                    </a:prstGeom>
+                    <a:noFill/>
+                    <a:ln>
+                      <a:noFill/>
+                    </a:ln>
+                  </pic:spPr>
+                </pic:pic>
+              </a:graphicData>
+            </a:graphic>
+          </wp:inline>
+        </w:drawing>
+      </w:r>
+    </w:p>
+    <w:p>
+      <w:pPr>
+        <w:pStyle w:val="oancuaDanhsach"/>
+        <w:ind w:left="-630"/>
+        <w:jc w:val="center"/>
+        <w:rPr>
+          <w:rFonts w:ascii="Times New Roman" w:hAnsi="Times New Roman" w:cs="Times New Roman"/>
+          <w:sz w:val="24"/>
+          <w:szCs w:val="24"/>
+        </w:rPr>
+      </w:pPr>
+      <w:r>
+        <w:rPr>
+          <w:rFonts w:ascii="Times New Roman" w:hAnsi="Times New Roman" w:cs="Times New Roman"/>
+          <w:b/>
+          <w:bCs/>
+          <w:sz w:val="24"/>
+          <w:szCs w:val="24"/>
+        </w:rPr>
+        <w:t>Fig 4</w:t>
+      </w:r>
+      <w:r>
+        <w:rPr>
+          <w:rFonts w:ascii="Times New Roman" w:hAnsi="Times New Roman" w:cs="Times New Roman"/>
+          <w:sz w:val="24"/>
+          <w:szCs w:val="24"/>
+        </w:rPr>
+        <w:t>: Choose the best n_components for PCA.</w:t>
+      </w:r>
     </w:p>
     <w:p>
       <w:pPr>
@@ -9457,7 +9536,6 @@
           <w:sz w:val="24"/>
           <w:szCs w:val="24"/>
         </w:rPr>
-        <w:lastRenderedPageBreak/>
         <w:t>If we denote an input image as X and a filter as f, the expression would be</w:t>
       </w:r>
       <w:r>
@@ -9617,6 +9695,7 @@
           <w:sz w:val="24"/>
           <w:szCs w:val="24"/>
         </w:rPr>
+        <w:lastRenderedPageBreak/>
         <w:t xml:space="preserve"> </w:t>
       </w:r>
       <w:r>
@@ -9659,7 +9738,7 @@
                     <pic:cNvPicPr/>
                   </pic:nvPicPr>
                   <pic:blipFill>
-                    <a:blip r:embed="rId13"/>
+                    <a:blip r:embed="rId14"/>
                     <a:srcRect/>
                     <a:stretch>
                       <a:fillRect/>
@@ -9713,7 +9792,7 @@
           <w:sz w:val="24"/>
           <w:szCs w:val="24"/>
         </w:rPr>
-        <w:t>3</w:t>
+        <w:t>5</w:t>
       </w:r>
       <w:r>
         <w:rPr>
@@ -9758,7 +9837,23 @@
           <w:sz w:val="24"/>
           <w:szCs w:val="24"/>
         </w:rPr>
-        <w:t xml:space="preserve">As depicted in Figure 1, the structure of the Inception V3 Model is organized into distinct inception blocks. Each inception block may include various combinations of layers, such as Convolution layer, AvgPool layer, MaxPool layer, Concat layer, Dropout layer, Fully Connected layer, and Softmax output. The diagram illustrates that during the learning process, the Inception V3 Model </w:t>
+        <w:t xml:space="preserve">As depicted in Figure </w:t>
+      </w:r>
+      <w:r>
+        <w:rPr>
+          <w:rFonts w:ascii="Times New Roman" w:hAnsi="Times New Roman" w:cs="Times New Roman"/>
+          <w:sz w:val="24"/>
+          <w:szCs w:val="24"/>
+        </w:rPr>
+        <w:t>5</w:t>
+      </w:r>
+      <w:r>
+        <w:rPr>
+          <w:rFonts w:ascii="Times New Roman" w:hAnsi="Times New Roman" w:cs="Times New Roman"/>
+          <w:sz w:val="24"/>
+          <w:szCs w:val="24"/>
+        </w:rPr>
+        <w:t xml:space="preserve">, the structure of the Inception V3 Model is organized into distinct inception blocks. Each inception block may include various combinations of layers, such as Convolution layer, AvgPool layer, MaxPool layer, Concat layer, Dropout layer, Fully Connected layer, and Softmax output. The diagram illustrates that during the learning process, the Inception V3 Model </w:t>
       </w:r>
       <w:r>
         <w:rPr>
@@ -9854,16 +9949,7 @@
           <w:sz w:val="24"/>
           <w:szCs w:val="24"/>
         </w:rPr>
-        <w:t xml:space="preserve">In the realm of machine learning and statistics, the learning rate plays a crucial role in tuning the speed of the model. For the proposed models, a learning rate of 0.001 is employed after fine-tuning. Simplistically, optimizers, along with the loss function, shape the model by adjusting weights to produce the most accurate form. This investigation utilizes the Adam optimizer and RMSProp as moment. Optimization involves calculating the exponentially weighted average of past gradients (vdW) and the exponentially weighted average of the squares of past gradients (sdW). Bias correction </w:t>
-      </w:r>
-      <w:r>
-        <w:rPr>
-          <w:rFonts w:ascii="Times New Roman" w:eastAsia="Times New Roman" w:hAnsi="Times New Roman" w:cs="Times New Roman"/>
-          <w:sz w:val="24"/>
-          <w:szCs w:val="24"/>
-        </w:rPr>
-        <w:lastRenderedPageBreak/>
-        <w:t>is computed using Eq. (5) and Eq. (6), tending towards zero. Parameter tuning optimizes the model by updating parameters in each iteration, minimizing the loss function temporarily. Ultimately, parameters are updated using information from the calculated averages. The Adam optimizer can be computed using Eq. (3) and Eq. (4).</w:t>
+        <w:t>In the realm of machine learning and statistics, the learning rate plays a crucial role in tuning the speed of the model. For the proposed models, a learning rate of 0.001 is employed after fine-tuning. Simplistically, optimizers, along with the loss function, shape the model by adjusting weights to produce the most accurate form. This investigation utilizes the Adam optimizer and RMSProp as moment. Optimization involves calculating the exponentially weighted average of past gradients (vdW) and the exponentially weighted average of the squares of past gradients (sdW). Bias correction is computed using Eq. (5) and Eq. (6), tending towards zero. Parameter tuning optimizes the model by updating parameters in each iteration, minimizing the loss function temporarily. Ultimately, parameters are updated using information from the calculated averages. The Adam optimizer can be computed using Eq. (3) and Eq. (4).</w:t>
       </w:r>
     </w:p>
     <w:p>
@@ -12034,7 +12120,23 @@
           <w:sz w:val="24"/>
           <w:szCs w:val="24"/>
         </w:rPr>
-        <w:t>. The implemented deep learning model, alongside baseline models, was executed using Python 3.8 with standard python libraries, such as Keras, Tensorflow were employed for this study.</w:t>
+        <w:t>. The implemented deep learning model, alongside baseline models, was executed using Python 3.</w:t>
+      </w:r>
+      <w:r>
+        <w:rPr>
+          <w:rFonts w:ascii="Times New Roman" w:hAnsi="Times New Roman" w:cs="Times New Roman"/>
+          <w:sz w:val="24"/>
+          <w:szCs w:val="24"/>
+        </w:rPr>
+        <w:t>11</w:t>
+      </w:r>
+      <w:r>
+        <w:rPr>
+          <w:rFonts w:ascii="Times New Roman" w:hAnsi="Times New Roman" w:cs="Times New Roman"/>
+          <w:sz w:val="24"/>
+          <w:szCs w:val="24"/>
+        </w:rPr>
+        <w:t xml:space="preserve"> with standard python libraries, such as Keras, Tensorflow were employed for this study.</w:t>
       </w:r>
     </w:p>
     <w:p>
@@ -12133,7 +12235,7 @@
                     </pic:cNvPicPr>
                   </pic:nvPicPr>
                   <pic:blipFill>
-                    <a:blip r:embed="rId14" cstate="print">
+                    <a:blip r:embed="rId15" cstate="print">
                       <a:extLst>
                         <a:ext uri="{28A0092B-C50C-407E-A947-70E740481C1C}">
                           <a14:useLocalDpi xmlns:a14="http://schemas.microsoft.com/office/drawing/2010/main" val="0"/>
@@ -12203,7 +12305,7 @@
                     </pic:cNvPicPr>
                   </pic:nvPicPr>
                   <pic:blipFill>
-                    <a:blip r:embed="rId15" cstate="print">
+                    <a:blip r:embed="rId16" cstate="print">
                       <a:extLst>
                         <a:ext uri="{28A0092B-C50C-407E-A947-70E740481C1C}">
                           <a14:useLocalDpi xmlns:a14="http://schemas.microsoft.com/office/drawing/2010/main" val="0"/>
@@ -12273,7 +12375,7 @@
                     </pic:cNvPicPr>
                   </pic:nvPicPr>
                   <pic:blipFill>
-                    <a:blip r:embed="rId16">
+                    <a:blip r:embed="rId17">
                       <a:extLst>
                         <a:ext uri="{28A0092B-C50C-407E-A947-70E740481C1C}">
                           <a14:useLocalDpi xmlns:a14="http://schemas.microsoft.com/office/drawing/2010/main" val="0"/>
@@ -12343,7 +12445,7 @@
                     </pic:cNvPicPr>
                   </pic:nvPicPr>
                   <pic:blipFill>
-                    <a:blip r:embed="rId17" cstate="print">
+                    <a:blip r:embed="rId18" cstate="print">
                       <a:extLst>
                         <a:ext uri="{28A0092B-C50C-407E-A947-70E740481C1C}">
                           <a14:useLocalDpi xmlns:a14="http://schemas.microsoft.com/office/drawing/2010/main" val="0"/>
@@ -12413,7 +12515,7 @@
                     </pic:cNvPicPr>
                   </pic:nvPicPr>
                   <pic:blipFill>
-                    <a:blip r:embed="rId18" cstate="print">
+                    <a:blip r:embed="rId19" cstate="print">
                       <a:extLst>
                         <a:ext uri="{28A0092B-C50C-407E-A947-70E740481C1C}">
                           <a14:useLocalDpi xmlns:a14="http://schemas.microsoft.com/office/drawing/2010/main" val="0"/>
@@ -12458,7 +12560,7 @@
           <w:szCs w:val="24"/>
         </w:rPr>
         <w:drawing>
-          <wp:inline distT="0" distB="0" distL="0" distR="0" wp14:anchorId="4A77DA1A" wp14:editId="085A12BA">
+          <wp:inline distT="0" distB="0" distL="0" distR="0" wp14:anchorId="4A77DA1A" wp14:editId="009C46C5">
             <wp:extent cx="1943100" cy="1295400"/>
             <wp:effectExtent l="0" t="0" r="0" b="0"/>
             <wp:docPr id="1667922899" name="Hình ảnh 1"/>
@@ -12475,7 +12577,7 @@
                     </pic:cNvPicPr>
                   </pic:nvPicPr>
                   <pic:blipFill>
-                    <a:blip r:embed="rId19" cstate="print">
+                    <a:blip r:embed="rId20" cstate="print">
                       <a:extLst>
                         <a:ext uri="{28A0092B-C50C-407E-A947-70E740481C1C}">
                           <a14:useLocalDpi xmlns:a14="http://schemas.microsoft.com/office/drawing/2010/main" val="0"/>
@@ -12575,7 +12677,31 @@
           <w:sz w:val="24"/>
           <w:szCs w:val="24"/>
         </w:rPr>
-        <w:t>Fig.3:</w:t>
+        <w:t>Fig</w:t>
+      </w:r>
+      <w:r>
+        <w:rPr>
+          <w:rFonts w:ascii="Times New Roman" w:hAnsi="Times New Roman" w:cs="Times New Roman"/>
+          <w:b/>
+          <w:bCs/>
+          <w:i/>
+          <w:iCs/>
+          <w:sz w:val="24"/>
+          <w:szCs w:val="24"/>
+        </w:rPr>
+        <w:t>.6</w:t>
+      </w:r>
+      <w:r>
+        <w:rPr>
+          <w:rFonts w:ascii="Times New Roman" w:hAnsi="Times New Roman" w:cs="Times New Roman"/>
+          <w:b/>
+          <w:bCs/>
+          <w:i/>
+          <w:iCs/>
+          <w:sz w:val="24"/>
+          <w:szCs w:val="24"/>
+        </w:rPr>
+        <w:t>:</w:t>
       </w:r>
       <w:r>
         <w:rPr>
@@ -13299,10 +13425,10 @@
           <w:szCs w:val="24"/>
         </w:rPr>
         <w:drawing>
-          <wp:inline distT="0" distB="0" distL="0" distR="0" wp14:anchorId="47449218" wp14:editId="6E65C9FB">
-            <wp:extent cx="3588737" cy="2800350"/>
+          <wp:inline distT="0" distB="0" distL="0" distR="0" wp14:anchorId="7462981D" wp14:editId="090D6AF0">
+            <wp:extent cx="3225978" cy="2428764"/>
             <wp:effectExtent l="0" t="0" r="0" b="0"/>
-            <wp:docPr id="1634934727" name="Hình ảnh 1" descr="Ảnh có chứa văn bản, ảnh chụp màn hình, Sơ đồ, biểu đồ&#10;&#10;Mô tả được tạo tự động"/>
+            <wp:docPr id="141122416" name="Hình ảnh 3"/>
             <wp:cNvGraphicFramePr>
               <a:graphicFrameLocks xmlns:a="http://schemas.openxmlformats.org/drawingml/2006/main" noChangeAspect="1"/>
             </wp:cNvGraphicFramePr>
@@ -13310,23 +13436,36 @@
               <a:graphicData uri="http://schemas.openxmlformats.org/drawingml/2006/picture">
                 <pic:pic xmlns:pic="http://schemas.openxmlformats.org/drawingml/2006/picture">
                   <pic:nvPicPr>
-                    <pic:cNvPr id="1634934727" name="Hình ảnh 1" descr="Ảnh có chứa văn bản, ảnh chụp màn hình, Sơ đồ, biểu đồ&#10;&#10;Mô tả được tạo tự động"/>
-                    <pic:cNvPicPr/>
+                    <pic:cNvPr id="0" name="Picture 3"/>
+                    <pic:cNvPicPr>
+                      <a:picLocks noChangeAspect="1" noChangeArrowheads="1"/>
+                    </pic:cNvPicPr>
                   </pic:nvPicPr>
                   <pic:blipFill>
-                    <a:blip r:embed="rId20"/>
+                    <a:blip r:embed="rId21">
+                      <a:extLst>
+                        <a:ext uri="{28A0092B-C50C-407E-A947-70E740481C1C}">
+                          <a14:useLocalDpi xmlns:a14="http://schemas.microsoft.com/office/drawing/2010/main" val="0"/>
+                        </a:ext>
+                      </a:extLst>
+                    </a:blip>
+                    <a:srcRect/>
                     <a:stretch>
                       <a:fillRect/>
                     </a:stretch>
                   </pic:blipFill>
-                  <pic:spPr>
+                  <pic:spPr bwMode="auto">
                     <a:xfrm>
                       <a:off x="0" y="0"/>
-                      <a:ext cx="3594855" cy="2805124"/>
+                      <a:ext cx="3236229" cy="2436482"/>
                     </a:xfrm>
                     <a:prstGeom prst="rect">
                       <a:avLst/>
                     </a:prstGeom>
+                    <a:noFill/>
+                    <a:ln>
+                      <a:noFill/>
+                    </a:ln>
                   </pic:spPr>
                 </pic:pic>
               </a:graphicData>
@@ -13348,10 +13487,10 @@
           <w:szCs w:val="24"/>
         </w:rPr>
         <w:drawing>
-          <wp:inline distT="0" distB="0" distL="0" distR="0" wp14:anchorId="33FD434B" wp14:editId="342BFB2A">
-            <wp:extent cx="3274218" cy="2619375"/>
-            <wp:effectExtent l="0" t="0" r="2540" b="0"/>
-            <wp:docPr id="107899541" name="Hình ảnh 1" descr="Ảnh có chứa văn bản, ảnh chụp màn hình, biểu đồ, Sơ đồ&#10;&#10;Mô tả được tạo tự động"/>
+          <wp:inline distT="0" distB="0" distL="0" distR="0" wp14:anchorId="2694B721" wp14:editId="142FC22A">
+            <wp:extent cx="3203727" cy="2321684"/>
+            <wp:effectExtent l="0" t="0" r="0" b="2540"/>
+            <wp:docPr id="250528176" name="Hình ảnh 4"/>
             <wp:cNvGraphicFramePr>
               <a:graphicFrameLocks xmlns:a="http://schemas.openxmlformats.org/drawingml/2006/main" noChangeAspect="1"/>
             </wp:cNvGraphicFramePr>
@@ -13359,23 +13498,36 @@
               <a:graphicData uri="http://schemas.openxmlformats.org/drawingml/2006/picture">
                 <pic:pic xmlns:pic="http://schemas.openxmlformats.org/drawingml/2006/picture">
                   <pic:nvPicPr>
-                    <pic:cNvPr id="107899541" name="Hình ảnh 1" descr="Ảnh có chứa văn bản, ảnh chụp màn hình, biểu đồ, Sơ đồ&#10;&#10;Mô tả được tạo tự động"/>
-                    <pic:cNvPicPr/>
+                    <pic:cNvPr id="0" name="Picture 4"/>
+                    <pic:cNvPicPr>
+                      <a:picLocks noChangeAspect="1" noChangeArrowheads="1"/>
+                    </pic:cNvPicPr>
                   </pic:nvPicPr>
                   <pic:blipFill>
-                    <a:blip r:embed="rId21"/>
+                    <a:blip r:embed="rId22">
+                      <a:extLst>
+                        <a:ext uri="{28A0092B-C50C-407E-A947-70E740481C1C}">
+                          <a14:useLocalDpi xmlns:a14="http://schemas.microsoft.com/office/drawing/2010/main" val="0"/>
+                        </a:ext>
+                      </a:extLst>
+                    </a:blip>
+                    <a:srcRect/>
                     <a:stretch>
                       <a:fillRect/>
                     </a:stretch>
                   </pic:blipFill>
-                  <pic:spPr>
+                  <pic:spPr bwMode="auto">
                     <a:xfrm>
                       <a:off x="0" y="0"/>
-                      <a:ext cx="3286252" cy="2629002"/>
+                      <a:ext cx="3213947" cy="2329090"/>
                     </a:xfrm>
                     <a:prstGeom prst="rect">
                       <a:avLst/>
                     </a:prstGeom>
+                    <a:noFill/>
+                    <a:ln>
+                      <a:noFill/>
+                    </a:ln>
                   </pic:spPr>
                 </pic:pic>
               </a:graphicData>
@@ -13400,10 +13552,10 @@
           <w:szCs w:val="24"/>
         </w:rPr>
         <w:drawing>
-          <wp:inline distT="0" distB="0" distL="0" distR="0" wp14:anchorId="102269E9" wp14:editId="691CF32D">
-            <wp:extent cx="3733800" cy="3139644"/>
-            <wp:effectExtent l="0" t="0" r="0" b="3810"/>
-            <wp:docPr id="1622296576" name="Hình ảnh 1" descr="Ảnh có chứa văn bản, ảnh chụp màn hình, biểu đồ, Hình chữ nhật&#10;&#10;Mô tả được tạo tự động"/>
+          <wp:inline distT="0" distB="0" distL="0" distR="0" wp14:anchorId="12685D05" wp14:editId="32E46FA8">
+            <wp:extent cx="3107203" cy="2684780"/>
+            <wp:effectExtent l="0" t="0" r="0" b="1270"/>
+            <wp:docPr id="1767816909" name="Hình ảnh 2"/>
             <wp:cNvGraphicFramePr>
               <a:graphicFrameLocks xmlns:a="http://schemas.openxmlformats.org/drawingml/2006/main" noChangeAspect="1"/>
             </wp:cNvGraphicFramePr>
@@ -13411,23 +13563,36 @@
               <a:graphicData uri="http://schemas.openxmlformats.org/drawingml/2006/picture">
                 <pic:pic xmlns:pic="http://schemas.openxmlformats.org/drawingml/2006/picture">
                   <pic:nvPicPr>
-                    <pic:cNvPr id="1622296576" name="Hình ảnh 1" descr="Ảnh có chứa văn bản, ảnh chụp màn hình, biểu đồ, Hình chữ nhật&#10;&#10;Mô tả được tạo tự động"/>
-                    <pic:cNvPicPr/>
+                    <pic:cNvPr id="0" name="Picture 2"/>
+                    <pic:cNvPicPr>
+                      <a:picLocks noChangeAspect="1" noChangeArrowheads="1"/>
+                    </pic:cNvPicPr>
                   </pic:nvPicPr>
                   <pic:blipFill>
-                    <a:blip r:embed="rId22"/>
+                    <a:blip r:embed="rId23">
+                      <a:extLst>
+                        <a:ext uri="{28A0092B-C50C-407E-A947-70E740481C1C}">
+                          <a14:useLocalDpi xmlns:a14="http://schemas.microsoft.com/office/drawing/2010/main" val="0"/>
+                        </a:ext>
+                      </a:extLst>
+                    </a:blip>
+                    <a:srcRect/>
                     <a:stretch>
                       <a:fillRect/>
                     </a:stretch>
                   </pic:blipFill>
-                  <pic:spPr>
+                  <pic:spPr bwMode="auto">
                     <a:xfrm>
                       <a:off x="0" y="0"/>
-                      <a:ext cx="3739788" cy="3144679"/>
+                      <a:ext cx="3116239" cy="2692588"/>
                     </a:xfrm>
                     <a:prstGeom prst="rect">
                       <a:avLst/>
                     </a:prstGeom>
+                    <a:noFill/>
+                    <a:ln>
+                      <a:noFill/>
+                    </a:ln>
                   </pic:spPr>
                 </pic:pic>
               </a:graphicData>
@@ -13449,10 +13614,10 @@
           <w:szCs w:val="24"/>
         </w:rPr>
         <w:drawing>
-          <wp:inline distT="0" distB="0" distL="0" distR="0" wp14:anchorId="2A5D77C9" wp14:editId="46D5BD8C">
-            <wp:extent cx="3094356" cy="2643980"/>
-            <wp:effectExtent l="0" t="0" r="0" b="4445"/>
-            <wp:docPr id="1261605617" name="Hình ảnh 1" descr="Ảnh có chứa văn bản, ảnh chụp màn hình, biểu đồ, số&#10;&#10;Mô tả được tạo tự động"/>
+          <wp:inline distT="0" distB="0" distL="0" distR="0" wp14:anchorId="142A942A" wp14:editId="44A70278">
+            <wp:extent cx="3255172" cy="2665729"/>
+            <wp:effectExtent l="0" t="0" r="2540" b="1905"/>
+            <wp:docPr id="1211089266" name="Hình ảnh 1"/>
             <wp:cNvGraphicFramePr>
               <a:graphicFrameLocks xmlns:a="http://schemas.openxmlformats.org/drawingml/2006/main" noChangeAspect="1"/>
             </wp:cNvGraphicFramePr>
@@ -13460,23 +13625,36 @@
               <a:graphicData uri="http://schemas.openxmlformats.org/drawingml/2006/picture">
                 <pic:pic xmlns:pic="http://schemas.openxmlformats.org/drawingml/2006/picture">
                   <pic:nvPicPr>
-                    <pic:cNvPr id="1261605617" name="Hình ảnh 1" descr="Ảnh có chứa văn bản, ảnh chụp màn hình, biểu đồ, số&#10;&#10;Mô tả được tạo tự động"/>
-                    <pic:cNvPicPr/>
+                    <pic:cNvPr id="0" name="Picture 1"/>
+                    <pic:cNvPicPr>
+                      <a:picLocks noChangeAspect="1" noChangeArrowheads="1"/>
+                    </pic:cNvPicPr>
                   </pic:nvPicPr>
                   <pic:blipFill>
-                    <a:blip r:embed="rId23"/>
+                    <a:blip r:embed="rId24">
+                      <a:extLst>
+                        <a:ext uri="{28A0092B-C50C-407E-A947-70E740481C1C}">
+                          <a14:useLocalDpi xmlns:a14="http://schemas.microsoft.com/office/drawing/2010/main" val="0"/>
+                        </a:ext>
+                      </a:extLst>
+                    </a:blip>
+                    <a:srcRect/>
                     <a:stretch>
                       <a:fillRect/>
                     </a:stretch>
                   </pic:blipFill>
-                  <pic:spPr>
+                  <pic:spPr bwMode="auto">
                     <a:xfrm>
                       <a:off x="0" y="0"/>
-                      <a:ext cx="3105234" cy="2653275"/>
+                      <a:ext cx="3266739" cy="2675201"/>
                     </a:xfrm>
                     <a:prstGeom prst="rect">
                       <a:avLst/>
                     </a:prstGeom>
+                    <a:noFill/>
+                    <a:ln>
+                      <a:noFill/>
+                    </a:ln>
                   </pic:spPr>
                 </pic:pic>
               </a:graphicData>
@@ -13503,7 +13681,47 @@
           <w:iCs/>
           <w:noProof/>
         </w:rPr>
-        <w:t xml:space="preserve">Fig.4,5: </w:t>
+        <w:t>Fig.</w:t>
+      </w:r>
+      <w:r>
+        <w:rPr>
+          <w:b/>
+          <w:bCs/>
+          <w:i/>
+          <w:iCs/>
+          <w:noProof/>
+        </w:rPr>
+        <w:t>7</w:t>
+      </w:r>
+      <w:r>
+        <w:rPr>
+          <w:b/>
+          <w:bCs/>
+          <w:i/>
+          <w:iCs/>
+          <w:noProof/>
+        </w:rPr>
+        <w:t>,</w:t>
+      </w:r>
+      <w:r>
+        <w:rPr>
+          <w:b/>
+          <w:bCs/>
+          <w:i/>
+          <w:iCs/>
+          <w:noProof/>
+        </w:rPr>
+        <w:t>8</w:t>
+      </w:r>
+      <w:r>
+        <w:rPr>
+          <w:b/>
+          <w:bCs/>
+          <w:i/>
+          <w:iCs/>
+          <w:noProof/>
+        </w:rPr>
+        <w:t xml:space="preserve">: </w:t>
       </w:r>
       <w:r>
         <w:rPr>
@@ -13528,64 +13746,72 @@
           <w:sz w:val="24"/>
           <w:szCs w:val="24"/>
         </w:rPr>
+        <w:t xml:space="preserve">    </w:t>
+      </w:r>
+      <w:r>
+        <w:rPr>
+          <w:rFonts w:ascii="Times New Roman" w:hAnsi="Times New Roman" w:cs="Times New Roman"/>
+          <w:sz w:val="24"/>
+          <w:szCs w:val="24"/>
+        </w:rPr>
+        <w:t xml:space="preserve">Additional performance metrics are expressed in terms of True Positive (TP), False Positive (FP), True Negative (TN), and False Negative (FN). These metrics are organized into a grid-like structure known as the confusion matrix. In this study, two confusion matrices are created to assess the model's performance during both training and testing phases. The two confusion matrices are visually presented in Fig. </w:t>
+      </w:r>
+      <w:r>
+        <w:rPr>
+          <w:rFonts w:ascii="Times New Roman" w:hAnsi="Times New Roman" w:cs="Times New Roman"/>
+          <w:sz w:val="24"/>
+          <w:szCs w:val="24"/>
+        </w:rPr>
+        <w:t>8</w:t>
+      </w:r>
+      <w:r>
+        <w:rPr>
+          <w:rFonts w:ascii="Times New Roman" w:hAnsi="Times New Roman" w:cs="Times New Roman"/>
+          <w:sz w:val="24"/>
+          <w:szCs w:val="24"/>
+        </w:rPr>
+        <w:t xml:space="preserve">. Furthermore, Fig. </w:t>
+      </w:r>
+      <w:r>
+        <w:rPr>
+          <w:rFonts w:ascii="Times New Roman" w:hAnsi="Times New Roman" w:cs="Times New Roman"/>
+          <w:sz w:val="24"/>
+          <w:szCs w:val="24"/>
+        </w:rPr>
+        <w:t>7</w:t>
+      </w:r>
+      <w:r>
+        <w:rPr>
+          <w:rFonts w:ascii="Times New Roman" w:hAnsi="Times New Roman" w:cs="Times New Roman"/>
+          <w:sz w:val="24"/>
+          <w:szCs w:val="24"/>
+        </w:rPr>
+        <w:t xml:space="preserve"> illustrates a comparison of the area under precision, loss, and accuracy curves during the training and testing of the model.</w:t>
+      </w:r>
+      <w:r>
+        <w:rPr>
+          <w:rFonts w:ascii="Times New Roman" w:hAnsi="Times New Roman" w:cs="Times New Roman"/>
+          <w:sz w:val="24"/>
+          <w:szCs w:val="24"/>
+        </w:rPr>
+        <w:t xml:space="preserve"> </w:t>
+      </w:r>
+      <w:r>
+        <w:rPr>
+          <w:rFonts w:ascii="Times New Roman" w:hAnsi="Times New Roman" w:cs="Times New Roman"/>
+          <w:sz w:val="24"/>
+          <w:szCs w:val="24"/>
+        </w:rPr>
+        <w:t xml:space="preserve">The </w:t>
+      </w:r>
+      <w:r>
+        <w:rPr>
+          <w:rFonts w:ascii="Times New Roman" w:hAnsi="Times New Roman" w:cs="Times New Roman"/>
+          <w:sz w:val="24"/>
+          <w:szCs w:val="24"/>
+        </w:rPr>
         <w:lastRenderedPageBreak/>
-        <w:t xml:space="preserve">    </w:t>
-      </w:r>
-      <w:r>
-        <w:rPr>
-          <w:rFonts w:ascii="Times New Roman" w:hAnsi="Times New Roman" w:cs="Times New Roman"/>
-          <w:sz w:val="24"/>
-          <w:szCs w:val="24"/>
-        </w:rPr>
-        <w:t xml:space="preserve">Additional performance metrics are expressed in terms of True Positive (TP), False Positive (FP), True Negative (TN), and False Negative (FN). These metrics are organized into a grid-like structure known as the confusion matrix. In this study, two confusion matrices are created to assess the model's performance during both training and testing phases. The two confusion matrices are visually presented in Fig. </w:t>
-      </w:r>
-      <w:r>
-        <w:rPr>
-          <w:rFonts w:ascii="Times New Roman" w:hAnsi="Times New Roman" w:cs="Times New Roman"/>
-          <w:sz w:val="24"/>
-          <w:szCs w:val="24"/>
-        </w:rPr>
-        <w:t>5</w:t>
-      </w:r>
-      <w:r>
-        <w:rPr>
-          <w:rFonts w:ascii="Times New Roman" w:hAnsi="Times New Roman" w:cs="Times New Roman"/>
-          <w:sz w:val="24"/>
-          <w:szCs w:val="24"/>
-        </w:rPr>
-        <w:t xml:space="preserve">. Furthermore, Fig. </w:t>
-      </w:r>
-      <w:r>
-        <w:rPr>
-          <w:rFonts w:ascii="Times New Roman" w:hAnsi="Times New Roman" w:cs="Times New Roman"/>
-          <w:sz w:val="24"/>
-          <w:szCs w:val="24"/>
-        </w:rPr>
-        <w:t>4</w:t>
-      </w:r>
-      <w:r>
-        <w:rPr>
-          <w:rFonts w:ascii="Times New Roman" w:hAnsi="Times New Roman" w:cs="Times New Roman"/>
-          <w:sz w:val="24"/>
-          <w:szCs w:val="24"/>
-        </w:rPr>
-        <w:t xml:space="preserve"> illustrates a comparison of the area under precision, loss, and accuracy curves during the training and testing of the model.</w:t>
-      </w:r>
-      <w:r>
-        <w:rPr>
-          <w:rFonts w:ascii="Times New Roman" w:hAnsi="Times New Roman" w:cs="Times New Roman"/>
-          <w:sz w:val="24"/>
-          <w:szCs w:val="24"/>
-        </w:rPr>
-        <w:t xml:space="preserve"> </w:t>
-      </w:r>
-      <w:r>
-        <w:rPr>
-          <w:rFonts w:ascii="Times New Roman" w:hAnsi="Times New Roman" w:cs="Times New Roman"/>
-          <w:sz w:val="24"/>
-          <w:szCs w:val="24"/>
-        </w:rPr>
-        <w:t xml:space="preserve">The transfer learning model Inception V3 neural network demonstrates high accuracy in detecting fires in both indoor and outdoor environments, the evaluation of the proposed system incorporates standard metrics such as precision, recall, and F1 score. Additionally, the comparision includes an assessment of dataset size, </w:t>
+        <w:t xml:space="preserve">transfer learning model Inception V3 neural network demonstrates high accuracy in detecting fires in both indoor and outdoor environments, the evaluation of the proposed system incorporates standard metrics such as precision, recall, and F1 score. Additionally, the comparision includes an assessment of dataset size, </w:t>
       </w:r>
       <w:r>
         <w:rPr>
@@ -13671,7 +13897,39 @@
           <w:sz w:val="24"/>
           <w:szCs w:val="24"/>
         </w:rPr>
-        <w:t xml:space="preserve">Additionally, transfer learning on pretrained models, combined with rigorous testing on an unbiased dataset, results in a reliable and cost-effective solution. </w:t>
+        <w:t>Additionally, transfer learning on pretrained models, combined with rigorous testing on an unbiased dataset, results in a reliable and cost-effective solution.</w:t>
+      </w:r>
+      <w:r>
+        <w:rPr>
+          <w:rFonts w:ascii="Times New Roman" w:hAnsi="Times New Roman" w:cs="Times New Roman"/>
+          <w:sz w:val="24"/>
+          <w:szCs w:val="24"/>
+        </w:rPr>
+        <w:t xml:space="preserve"> The data augmentation be achieved by using Pricipal Components Analysis, to remain the most essential components to booster training process and reduce the computation cost which is </w:t>
+      </w:r>
+      <w:r>
+        <w:rPr>
+          <w:rFonts w:ascii="Times New Roman" w:hAnsi="Times New Roman" w:cs="Times New Roman"/>
+          <w:sz w:val="24"/>
+          <w:szCs w:val="24"/>
+        </w:rPr>
+        <w:t>huge</w:t>
+      </w:r>
+      <w:r>
+        <w:rPr>
+          <w:rFonts w:ascii="Times New Roman" w:hAnsi="Times New Roman" w:cs="Times New Roman"/>
+          <w:sz w:val="24"/>
+          <w:szCs w:val="24"/>
+        </w:rPr>
+        <w:t xml:space="preserve"> to handle in multiple dimensional data.</w:t>
+      </w:r>
+      <w:r>
+        <w:rPr>
+          <w:rFonts w:ascii="Times New Roman" w:hAnsi="Times New Roman" w:cs="Times New Roman"/>
+          <w:sz w:val="24"/>
+          <w:szCs w:val="24"/>
+        </w:rPr>
+        <w:t xml:space="preserve"> </w:t>
       </w:r>
       <w:r>
         <w:rPr>
@@ -13775,21 +14033,7 @@
         <w:rPr>
           <w:rFonts w:ascii="Times New Roman" w:hAnsi="Times New Roman" w:cs="Times New Roman"/>
         </w:rPr>
-        <w:t xml:space="preserve">K. Muhammad, J. Ahmad, I. Mehmood, et al., Convolutional neural </w:t>
-      </w:r>
-      <w:proofErr w:type="gramStart"/>
-      <w:r>
-        <w:rPr>
-          <w:rFonts w:ascii="Times New Roman" w:hAnsi="Times New Roman" w:cs="Times New Roman"/>
-        </w:rPr>
-        <w:t>networks based</w:t>
-      </w:r>
-      <w:proofErr w:type="gramEnd"/>
-      <w:r>
-        <w:rPr>
-          <w:rFonts w:ascii="Times New Roman" w:hAnsi="Times New Roman" w:cs="Times New Roman"/>
-        </w:rPr>
-        <w:t xml:space="preserve"> fire detection in surveillance videos, IEEE Access 6 (2018) 18174–18183.</w:t>
+        <w:t>K. Muhammad, J. Ahmad, I. Mehmood, et al., Convolutional neural networks based fire detection in surveillance videos, IEEE Access 6 (2018) 18174–18183.</w:t>
       </w:r>
       <w:r>
         <w:rPr>
@@ -13829,21 +14073,7 @@
         <w:rPr>
           <w:rFonts w:ascii="Times New Roman" w:hAnsi="Times New Roman" w:cs="Times New Roman"/>
         </w:rPr>
-        <w:t xml:space="preserve"> A. Filonenko, L. Kurnianggoro, K. Jo, Comparative study of modern convolutional neural networks for smoke detection on image data, </w:t>
-      </w:r>
-      <w:proofErr w:type="gramStart"/>
-      <w:r>
-        <w:rPr>
-          <w:rFonts w:ascii="Times New Roman" w:hAnsi="Times New Roman" w:cs="Times New Roman"/>
-        </w:rPr>
-        <w:t>in:</w:t>
-      </w:r>
-      <w:proofErr w:type="gramEnd"/>
-      <w:r>
-        <w:rPr>
-          <w:rFonts w:ascii="Times New Roman" w:hAnsi="Times New Roman" w:cs="Times New Roman"/>
-        </w:rPr>
-        <w:t xml:space="preserve"> 2017 10th International Conference on Human System Interactions (HSI), 2017, pp. 64–68. </w:t>
+        <w:t xml:space="preserve"> A. Filonenko, L. Kurnianggoro, K. Jo, Comparative study of modern convolutional neural networks for smoke detection on image data, in: 2017 10th International Conference on Human System Interactions (HSI), 2017, pp. 64–68. </w:t>
       </w:r>
       <w:r>
         <w:rPr>
@@ -13883,21 +14113,7 @@
         <w:rPr>
           <w:rFonts w:ascii="Times New Roman" w:hAnsi="Times New Roman" w:cs="Times New Roman"/>
         </w:rPr>
-        <w:t xml:space="preserve"> A.J. Dunnings, T.P. Breckon, </w:t>
-      </w:r>
-      <w:proofErr w:type="gramStart"/>
-      <w:r>
-        <w:rPr>
-          <w:rFonts w:ascii="Times New Roman" w:hAnsi="Times New Roman" w:cs="Times New Roman"/>
-        </w:rPr>
-        <w:t>Experimentally</w:t>
-      </w:r>
-      <w:proofErr w:type="gramEnd"/>
-      <w:r>
-        <w:rPr>
-          <w:rFonts w:ascii="Times New Roman" w:hAnsi="Times New Roman" w:cs="Times New Roman"/>
-        </w:rPr>
-        <w:t xml:space="preserve"> defined convolutional neural network architecture variants for non-temporal real-time fire detection, in: 2018 25th IEEE International Conference on Image Processing (ICIP), 2018, pp. 1558–1562. </w:t>
+        <w:t xml:space="preserve"> A.J. Dunnings, T.P. Breckon, Experimentally defined convolutional neural network architecture variants for non-temporal real-time fire detection, in: 2018 25th IEEE International Conference on Image Processing (ICIP), 2018, pp. 1558–1562. </w:t>
       </w:r>
       <w:r>
         <w:rPr>
@@ -13997,21 +14213,7 @@
         <w:rPr>
           <w:rFonts w:ascii="Times New Roman" w:hAnsi="Times New Roman" w:cs="Times New Roman"/>
         </w:rPr>
-        <w:t xml:space="preserve"> N. Kruger, P. Janssen, S. Kalkan, M. Lappe, A. Leonardis, J. Piater, A. J. Rodriguez-Sanchez, and L. Wiskott, “Deep hierarchies in the primate visual cortex: What can we learn for computer </w:t>
-      </w:r>
-      <w:proofErr w:type="gramStart"/>
-      <w:r>
-        <w:rPr>
-          <w:rFonts w:ascii="Times New Roman" w:hAnsi="Times New Roman" w:cs="Times New Roman"/>
-        </w:rPr>
-        <w:t>vision?,</w:t>
-      </w:r>
-      <w:proofErr w:type="gramEnd"/>
-      <w:r>
-        <w:rPr>
-          <w:rFonts w:ascii="Times New Roman" w:hAnsi="Times New Roman" w:cs="Times New Roman"/>
-        </w:rPr>
-        <w:t xml:space="preserve">” IEEE Transactions on Pattern Analysis and Machine Intelligence, vol. 35, no. 8, pp. 1847–1871, Aug 2013. </w:t>
+        <w:t xml:space="preserve"> N. Kruger, P. Janssen, S. Kalkan, M. Lappe, A. Leonardis, J. Piater, A. J. Rodriguez-Sanchez, and L. Wiskott, “Deep hierarchies in the primate visual cortex: What can we learn for computer vision?,” IEEE Transactions on Pattern Analysis and Machine Intelligence, vol. 35, no. 8, pp. 1847–1871, Aug 2013. </w:t>
       </w:r>
       <w:r>
         <w:rPr>
@@ -14177,21 +14379,7 @@
         <w:rPr>
           <w:rFonts w:ascii="Times New Roman" w:eastAsia="Times New Roman" w:hAnsi="Times New Roman" w:cs="Times New Roman"/>
         </w:rPr>
-        <w:t xml:space="preserve"> M. Mahdianpari, B. Salehi, M. Rezaee, F. Mohammadimanesh, Y. Zhang, </w:t>
-      </w:r>
-      <w:proofErr w:type="gramStart"/>
-      <w:r>
-        <w:rPr>
-          <w:rFonts w:ascii="Times New Roman" w:eastAsia="Times New Roman" w:hAnsi="Times New Roman" w:cs="Times New Roman"/>
-        </w:rPr>
-        <w:t>Very</w:t>
-      </w:r>
-      <w:proofErr w:type="gramEnd"/>
-      <w:r>
-        <w:rPr>
-          <w:rFonts w:ascii="Times New Roman" w:eastAsia="Times New Roman" w:hAnsi="Times New Roman" w:cs="Times New Roman"/>
-        </w:rPr>
-        <w:t xml:space="preserve"> deep convolutional neural networks for complex land cover mapping using multispectral remote sensing imagery, Remote Sens. (2018)</w:t>
+        <w:t xml:space="preserve"> M. Mahdianpari, B. Salehi, M. Rezaee, F. Mohammadimanesh, Y. Zhang, Very deep convolutional neural networks for complex land cover mapping using multispectral remote sensing imagery, Remote Sens. (2018)</w:t>
       </w:r>
       <w:r>
         <w:rPr>

</xml_diff>